<commit_message>
se hizo RA profe gloria
</commit_message>
<xml_diff>
--- a/Hoja_Membretada.docx
+++ b/Hoja_Membretada.docx
@@ -1,6 +1,6 @@
 
 <file path=word/document.xml><?xml version="1.0" encoding="utf-8"?>
-<w:document xmlns:wpc="http://schemas.microsoft.com/office/word/2010/wordprocessingCanvas" xmlns:cx="http://schemas.microsoft.com/office/drawing/2014/chartex" xmlns:mc="http://schemas.openxmlformats.org/markup-compatibility/2006" xmlns:o="urn:schemas-microsoft-com:office:office" xmlns:r="http://schemas.openxmlformats.org/officeDocument/2006/relationships" xmlns:m="http://schemas.openxmlformats.org/officeDocument/2006/math" xmlns:v="urn:schemas-microsoft-com:vml" xmlns:wp14="http://schemas.microsoft.com/office/word/2010/wordprocessingDrawing" xmlns:wp="http://schemas.openxmlformats.org/drawingml/2006/wordprocessingDrawing" xmlns:w10="urn:schemas-microsoft-com:office:word" xmlns:w="http://schemas.openxmlformats.org/wordprocessingml/2006/main" xmlns:w14="http://schemas.microsoft.com/office/word/2010/wordml" xmlns:w15="http://schemas.microsoft.com/office/word/2012/wordml" xmlns:w16se="http://schemas.microsoft.com/office/word/2015/wordml/symex" xmlns:wpg="http://schemas.microsoft.com/office/word/2010/wordprocessingGroup" xmlns:wpi="http://schemas.microsoft.com/office/word/2010/wordprocessingInk" xmlns:wne="http://schemas.microsoft.com/office/word/2006/wordml" xmlns:wps="http://schemas.microsoft.com/office/word/2010/wordprocessingShape" mc:Ignorable="w14 w15 w16se wp14">
+<w:document xmlns:wpc="http://schemas.microsoft.com/office/word/2010/wordprocessingCanvas" xmlns:cx="http://schemas.microsoft.com/office/drawing/2014/chartex" xmlns:cx1="http://schemas.microsoft.com/office/drawing/2015/9/8/chartex" xmlns:mc="http://schemas.openxmlformats.org/markup-compatibility/2006" xmlns:o="urn:schemas-microsoft-com:office:office" xmlns:r="http://schemas.openxmlformats.org/officeDocument/2006/relationships" xmlns:m="http://schemas.openxmlformats.org/officeDocument/2006/math" xmlns:v="urn:schemas-microsoft-com:vml" xmlns:wp14="http://schemas.microsoft.com/office/word/2010/wordprocessingDrawing" xmlns:wp="http://schemas.openxmlformats.org/drawingml/2006/wordprocessingDrawing" xmlns:w10="urn:schemas-microsoft-com:office:word" xmlns:w="http://schemas.openxmlformats.org/wordprocessingml/2006/main" xmlns:w14="http://schemas.microsoft.com/office/word/2010/wordml" xmlns:w15="http://schemas.microsoft.com/office/word/2012/wordml" xmlns:w16se="http://schemas.microsoft.com/office/word/2015/wordml/symex" xmlns:wpg="http://schemas.microsoft.com/office/word/2010/wordprocessingGroup" xmlns:wpi="http://schemas.microsoft.com/office/word/2010/wordprocessingInk" xmlns:wne="http://schemas.microsoft.com/office/word/2006/wordml" xmlns:wps="http://schemas.microsoft.com/office/word/2010/wordprocessingShape" mc:Ignorable="w14 w15 w16se wp14">
   <w:body>
     <w:p>
       <w:pPr>
@@ -394,7 +394,7 @@
                 <w:szCs w:val="24"/>
                 <w:lang w:eastAsia="es-MX"/>
               </w:rPr>
-              <w:t>FJHH</w:t>
+              <w:t>VHMM</w:t>
             </w:r>
           </w:p>
         </w:tc>
@@ -670,8 +670,6 @@
               </w:rPr>
               <w:t>APPMO-SP</w:t>
             </w:r>
-            <w:bookmarkStart w:id="0" w:name="_GoBack"/>
-            <w:bookmarkEnd w:id="0"/>
           </w:p>
         </w:tc>
       </w:tr>
@@ -682,6 +680,8 @@
           <w:tab w:val="left" w:pos="5387"/>
         </w:tabs>
       </w:pPr>
+      <w:bookmarkStart w:id="0" w:name="_GoBack"/>
+      <w:bookmarkEnd w:id="0"/>
     </w:p>
     <w:sectPr>
       <w:headerReference w:type="default" r:id="rId8"/>
@@ -697,7 +697,7 @@
 </file>
 
 <file path=word/endnotes.xml><?xml version="1.0" encoding="utf-8"?>
-<w:endnotes xmlns:wpc="http://schemas.microsoft.com/office/word/2010/wordprocessingCanvas" xmlns:cx="http://schemas.microsoft.com/office/drawing/2014/chartex" xmlns:mc="http://schemas.openxmlformats.org/markup-compatibility/2006" xmlns:o="urn:schemas-microsoft-com:office:office" xmlns:r="http://schemas.openxmlformats.org/officeDocument/2006/relationships" xmlns:m="http://schemas.openxmlformats.org/officeDocument/2006/math" xmlns:v="urn:schemas-microsoft-com:vml" xmlns:wp14="http://schemas.microsoft.com/office/word/2010/wordprocessingDrawing" xmlns:wp="http://schemas.openxmlformats.org/drawingml/2006/wordprocessingDrawing" xmlns:w10="urn:schemas-microsoft-com:office:word" xmlns:w="http://schemas.openxmlformats.org/wordprocessingml/2006/main" xmlns:w14="http://schemas.microsoft.com/office/word/2010/wordml" xmlns:w15="http://schemas.microsoft.com/office/word/2012/wordml" xmlns:w16se="http://schemas.microsoft.com/office/word/2015/wordml/symex" xmlns:wpg="http://schemas.microsoft.com/office/word/2010/wordprocessingGroup" xmlns:wpi="http://schemas.microsoft.com/office/word/2010/wordprocessingInk" xmlns:wne="http://schemas.microsoft.com/office/word/2006/wordml" xmlns:wps="http://schemas.microsoft.com/office/word/2010/wordprocessingShape" mc:Ignorable="w14 w15 w16se wp14">
+<w:endnotes xmlns:wpc="http://schemas.microsoft.com/office/word/2010/wordprocessingCanvas" xmlns:cx="http://schemas.microsoft.com/office/drawing/2014/chartex" xmlns:cx1="http://schemas.microsoft.com/office/drawing/2015/9/8/chartex" xmlns:mc="http://schemas.openxmlformats.org/markup-compatibility/2006" xmlns:o="urn:schemas-microsoft-com:office:office" xmlns:r="http://schemas.openxmlformats.org/officeDocument/2006/relationships" xmlns:m="http://schemas.openxmlformats.org/officeDocument/2006/math" xmlns:v="urn:schemas-microsoft-com:vml" xmlns:wp14="http://schemas.microsoft.com/office/word/2010/wordprocessingDrawing" xmlns:wp="http://schemas.openxmlformats.org/drawingml/2006/wordprocessingDrawing" xmlns:w10="urn:schemas-microsoft-com:office:word" xmlns:w="http://schemas.openxmlformats.org/wordprocessingml/2006/main" xmlns:w14="http://schemas.microsoft.com/office/word/2010/wordml" xmlns:w15="http://schemas.microsoft.com/office/word/2012/wordml" xmlns:w16se="http://schemas.microsoft.com/office/word/2015/wordml/symex" xmlns:wpg="http://schemas.microsoft.com/office/word/2010/wordprocessingGroup" xmlns:wpi="http://schemas.microsoft.com/office/word/2010/wordprocessingInk" xmlns:wne="http://schemas.microsoft.com/office/word/2006/wordml" xmlns:wps="http://schemas.microsoft.com/office/word/2010/wordprocessingShape" mc:Ignorable="w14 w15 w16se wp14">
   <w:endnote w:type="separator" w:id="-1">
     <w:p>
       <w:pPr>
@@ -722,7 +722,7 @@
 </file>
 
 <file path=word/footer1.xml><?xml version="1.0" encoding="utf-8"?>
-<w:ftr xmlns:wpc="http://schemas.microsoft.com/office/word/2010/wordprocessingCanvas" xmlns:cx="http://schemas.microsoft.com/office/drawing/2014/chartex" xmlns:mc="http://schemas.openxmlformats.org/markup-compatibility/2006" xmlns:o="urn:schemas-microsoft-com:office:office" xmlns:r="http://schemas.openxmlformats.org/officeDocument/2006/relationships" xmlns:m="http://schemas.openxmlformats.org/officeDocument/2006/math" xmlns:v="urn:schemas-microsoft-com:vml" xmlns:wp14="http://schemas.microsoft.com/office/word/2010/wordprocessingDrawing" xmlns:wp="http://schemas.openxmlformats.org/drawingml/2006/wordprocessingDrawing" xmlns:w10="urn:schemas-microsoft-com:office:word" xmlns:w="http://schemas.openxmlformats.org/wordprocessingml/2006/main" xmlns:w14="http://schemas.microsoft.com/office/word/2010/wordml" xmlns:w15="http://schemas.microsoft.com/office/word/2012/wordml" xmlns:w16se="http://schemas.microsoft.com/office/word/2015/wordml/symex" xmlns:wpg="http://schemas.microsoft.com/office/word/2010/wordprocessingGroup" xmlns:wpi="http://schemas.microsoft.com/office/word/2010/wordprocessingInk" xmlns:wne="http://schemas.microsoft.com/office/word/2006/wordml" xmlns:wps="http://schemas.microsoft.com/office/word/2010/wordprocessingShape" mc:Ignorable="w14 w15 w16se wp14">
+<w:ftr xmlns:wpc="http://schemas.microsoft.com/office/word/2010/wordprocessingCanvas" xmlns:cx="http://schemas.microsoft.com/office/drawing/2014/chartex" xmlns:cx1="http://schemas.microsoft.com/office/drawing/2015/9/8/chartex" xmlns:mc="http://schemas.openxmlformats.org/markup-compatibility/2006" xmlns:o="urn:schemas-microsoft-com:office:office" xmlns:r="http://schemas.openxmlformats.org/officeDocument/2006/relationships" xmlns:m="http://schemas.openxmlformats.org/officeDocument/2006/math" xmlns:v="urn:schemas-microsoft-com:vml" xmlns:wp14="http://schemas.microsoft.com/office/word/2010/wordprocessingDrawing" xmlns:wp="http://schemas.openxmlformats.org/drawingml/2006/wordprocessingDrawing" xmlns:w10="urn:schemas-microsoft-com:office:word" xmlns:w="http://schemas.openxmlformats.org/wordprocessingml/2006/main" xmlns:w14="http://schemas.microsoft.com/office/word/2010/wordml" xmlns:w15="http://schemas.microsoft.com/office/word/2012/wordml" xmlns:w16se="http://schemas.microsoft.com/office/word/2015/wordml/symex" xmlns:wpg="http://schemas.microsoft.com/office/word/2010/wordprocessingGroup" xmlns:wpi="http://schemas.microsoft.com/office/word/2010/wordprocessingInk" xmlns:wne="http://schemas.microsoft.com/office/word/2006/wordml" xmlns:wps="http://schemas.microsoft.com/office/word/2010/wordprocessingShape" mc:Ignorable="w14 w15 w16se wp14">
   <w:p>
     <w:pPr>
       <w:pStyle w:val="Piedepgina"/>
@@ -730,7 +730,7 @@
     <w:r>
       <w:rPr>
         <w:noProof/>
-        <w:lang w:eastAsia="zh-TW"/>
+        <w:lang w:val="es-ES" w:eastAsia="es-ES"/>
       </w:rPr>
       <mc:AlternateContent>
         <mc:Choice Requires="wps">
@@ -811,7 +811,7 @@
 </file>
 
 <file path=word/footnotes.xml><?xml version="1.0" encoding="utf-8"?>
-<w:footnotes xmlns:wpc="http://schemas.microsoft.com/office/word/2010/wordprocessingCanvas" xmlns:cx="http://schemas.microsoft.com/office/drawing/2014/chartex" xmlns:mc="http://schemas.openxmlformats.org/markup-compatibility/2006" xmlns:o="urn:schemas-microsoft-com:office:office" xmlns:r="http://schemas.openxmlformats.org/officeDocument/2006/relationships" xmlns:m="http://schemas.openxmlformats.org/officeDocument/2006/math" xmlns:v="urn:schemas-microsoft-com:vml" xmlns:wp14="http://schemas.microsoft.com/office/word/2010/wordprocessingDrawing" xmlns:wp="http://schemas.openxmlformats.org/drawingml/2006/wordprocessingDrawing" xmlns:w10="urn:schemas-microsoft-com:office:word" xmlns:w="http://schemas.openxmlformats.org/wordprocessingml/2006/main" xmlns:w14="http://schemas.microsoft.com/office/word/2010/wordml" xmlns:w15="http://schemas.microsoft.com/office/word/2012/wordml" xmlns:w16se="http://schemas.microsoft.com/office/word/2015/wordml/symex" xmlns:wpg="http://schemas.microsoft.com/office/word/2010/wordprocessingGroup" xmlns:wpi="http://schemas.microsoft.com/office/word/2010/wordprocessingInk" xmlns:wne="http://schemas.microsoft.com/office/word/2006/wordml" xmlns:wps="http://schemas.microsoft.com/office/word/2010/wordprocessingShape" mc:Ignorable="w14 w15 w16se wp14">
+<w:footnotes xmlns:wpc="http://schemas.microsoft.com/office/word/2010/wordprocessingCanvas" xmlns:cx="http://schemas.microsoft.com/office/drawing/2014/chartex" xmlns:cx1="http://schemas.microsoft.com/office/drawing/2015/9/8/chartex" xmlns:mc="http://schemas.openxmlformats.org/markup-compatibility/2006" xmlns:o="urn:schemas-microsoft-com:office:office" xmlns:r="http://schemas.openxmlformats.org/officeDocument/2006/relationships" xmlns:m="http://schemas.openxmlformats.org/officeDocument/2006/math" xmlns:v="urn:schemas-microsoft-com:vml" xmlns:wp14="http://schemas.microsoft.com/office/word/2010/wordprocessingDrawing" xmlns:wp="http://schemas.openxmlformats.org/drawingml/2006/wordprocessingDrawing" xmlns:w10="urn:schemas-microsoft-com:office:word" xmlns:w="http://schemas.openxmlformats.org/wordprocessingml/2006/main" xmlns:w14="http://schemas.microsoft.com/office/word/2010/wordml" xmlns:w15="http://schemas.microsoft.com/office/word/2012/wordml" xmlns:w16se="http://schemas.microsoft.com/office/word/2015/wordml/symex" xmlns:wpg="http://schemas.microsoft.com/office/word/2010/wordprocessingGroup" xmlns:wpi="http://schemas.microsoft.com/office/word/2010/wordprocessingInk" xmlns:wne="http://schemas.microsoft.com/office/word/2006/wordml" xmlns:wps="http://schemas.microsoft.com/office/word/2010/wordprocessingShape" mc:Ignorable="w14 w15 w16se wp14">
   <w:footnote w:type="separator" w:id="-1">
     <w:p>
       <w:pPr>
@@ -836,7 +836,7 @@
 </file>
 
 <file path=word/header1.xml><?xml version="1.0" encoding="utf-8"?>
-<w:hdr xmlns:wpc="http://schemas.microsoft.com/office/word/2010/wordprocessingCanvas" xmlns:cx="http://schemas.microsoft.com/office/drawing/2014/chartex" xmlns:mc="http://schemas.openxmlformats.org/markup-compatibility/2006" xmlns:o="urn:schemas-microsoft-com:office:office" xmlns:r="http://schemas.openxmlformats.org/officeDocument/2006/relationships" xmlns:m="http://schemas.openxmlformats.org/officeDocument/2006/math" xmlns:v="urn:schemas-microsoft-com:vml" xmlns:wp14="http://schemas.microsoft.com/office/word/2010/wordprocessingDrawing" xmlns:wp="http://schemas.openxmlformats.org/drawingml/2006/wordprocessingDrawing" xmlns:w10="urn:schemas-microsoft-com:office:word" xmlns:w="http://schemas.openxmlformats.org/wordprocessingml/2006/main" xmlns:w14="http://schemas.microsoft.com/office/word/2010/wordml" xmlns:w15="http://schemas.microsoft.com/office/word/2012/wordml" xmlns:w16se="http://schemas.microsoft.com/office/word/2015/wordml/symex" xmlns:wpg="http://schemas.microsoft.com/office/word/2010/wordprocessingGroup" xmlns:wpi="http://schemas.microsoft.com/office/word/2010/wordprocessingInk" xmlns:wne="http://schemas.microsoft.com/office/word/2006/wordml" xmlns:wps="http://schemas.microsoft.com/office/word/2010/wordprocessingShape" mc:Ignorable="w14 w15 w16se wp14">
+<w:hdr xmlns:wpc="http://schemas.microsoft.com/office/word/2010/wordprocessingCanvas" xmlns:cx="http://schemas.microsoft.com/office/drawing/2014/chartex" xmlns:cx1="http://schemas.microsoft.com/office/drawing/2015/9/8/chartex" xmlns:mc="http://schemas.openxmlformats.org/markup-compatibility/2006" xmlns:o="urn:schemas-microsoft-com:office:office" xmlns:r="http://schemas.openxmlformats.org/officeDocument/2006/relationships" xmlns:m="http://schemas.openxmlformats.org/officeDocument/2006/math" xmlns:v="urn:schemas-microsoft-com:vml" xmlns:wp14="http://schemas.microsoft.com/office/word/2010/wordprocessingDrawing" xmlns:wp="http://schemas.openxmlformats.org/drawingml/2006/wordprocessingDrawing" xmlns:w10="urn:schemas-microsoft-com:office:word" xmlns:w="http://schemas.openxmlformats.org/wordprocessingml/2006/main" xmlns:w14="http://schemas.microsoft.com/office/word/2010/wordml" xmlns:w15="http://schemas.microsoft.com/office/word/2012/wordml" xmlns:w16se="http://schemas.microsoft.com/office/word/2015/wordml/symex" xmlns:wpg="http://schemas.microsoft.com/office/word/2010/wordprocessingGroup" xmlns:wpi="http://schemas.microsoft.com/office/word/2010/wordprocessingInk" xmlns:wne="http://schemas.microsoft.com/office/word/2006/wordml" xmlns:wps="http://schemas.microsoft.com/office/word/2010/wordprocessingShape" mc:Ignorable="w14 w15 w16se wp14">
   <w:p>
     <w:pPr>
       <w:pStyle w:val="Encabezado"/>
@@ -848,7 +848,7 @@
     <w:r>
       <w:rPr>
         <w:noProof/>
-        <w:lang w:eastAsia="zh-TW"/>
+        <w:lang w:val="es-ES" w:eastAsia="es-ES"/>
       </w:rPr>
       <w:drawing>
         <wp:anchor distT="0" distB="0" distL="114300" distR="114300" simplePos="0" relativeHeight="251687936" behindDoc="0" locked="0" layoutInCell="1" allowOverlap="1" wp14:anchorId="09417336" wp14:editId="2EEDA773">
@@ -920,7 +920,7 @@
     <w:r>
       <w:rPr>
         <w:noProof/>
-        <w:lang w:eastAsia="zh-TW"/>
+        <w:lang w:val="es-ES" w:eastAsia="es-ES"/>
       </w:rPr>
       <w:drawing>
         <wp:anchor distT="0" distB="0" distL="114300" distR="114300" simplePos="0" relativeHeight="251686912" behindDoc="0" locked="0" layoutInCell="1" allowOverlap="1" wp14:anchorId="6E3DAF88" wp14:editId="4F83DC8E">
@@ -991,7 +991,7 @@
     <w:r>
       <w:rPr>
         <w:noProof/>
-        <w:lang w:eastAsia="zh-TW"/>
+        <w:lang w:val="es-ES" w:eastAsia="es-ES"/>
       </w:rPr>
       <w:drawing>
         <wp:anchor distT="0" distB="0" distL="114300" distR="114300" simplePos="0" relativeHeight="251689984" behindDoc="0" locked="0" layoutInCell="1" allowOverlap="1" wp14:anchorId="10B12003" wp14:editId="7625C032">
@@ -1059,7 +1059,7 @@
     <w:r>
       <w:rPr>
         <w:noProof/>
-        <w:lang w:eastAsia="zh-TW"/>
+        <w:lang w:val="es-ES" w:eastAsia="es-ES"/>
       </w:rPr>
       <mc:AlternateContent>
         <mc:Choice Requires="wps">
@@ -1145,7 +1145,7 @@
 </file>
 
 <file path=word/numbering.xml><?xml version="1.0" encoding="utf-8"?>
-<w:numbering xmlns:wpc="http://schemas.microsoft.com/office/word/2010/wordprocessingCanvas" xmlns:cx="http://schemas.microsoft.com/office/drawing/2014/chartex" xmlns:mc="http://schemas.openxmlformats.org/markup-compatibility/2006" xmlns:o="urn:schemas-microsoft-com:office:office" xmlns:r="http://schemas.openxmlformats.org/officeDocument/2006/relationships" xmlns:m="http://schemas.openxmlformats.org/officeDocument/2006/math" xmlns:v="urn:schemas-microsoft-com:vml" xmlns:wp14="http://schemas.microsoft.com/office/word/2010/wordprocessingDrawing" xmlns:wp="http://schemas.openxmlformats.org/drawingml/2006/wordprocessingDrawing" xmlns:w10="urn:schemas-microsoft-com:office:word" xmlns:w="http://schemas.openxmlformats.org/wordprocessingml/2006/main" xmlns:w14="http://schemas.microsoft.com/office/word/2010/wordml" xmlns:w15="http://schemas.microsoft.com/office/word/2012/wordml" xmlns:w16se="http://schemas.microsoft.com/office/word/2015/wordml/symex" xmlns:wpg="http://schemas.microsoft.com/office/word/2010/wordprocessingGroup" xmlns:wpi="http://schemas.microsoft.com/office/word/2010/wordprocessingInk" xmlns:wne="http://schemas.microsoft.com/office/word/2006/wordml" xmlns:wps="http://schemas.microsoft.com/office/word/2010/wordprocessingShape" mc:Ignorable="w14 w15 w16se wp14">
+<w:numbering xmlns:wpc="http://schemas.microsoft.com/office/word/2010/wordprocessingCanvas" xmlns:cx="http://schemas.microsoft.com/office/drawing/2014/chartex" xmlns:cx1="http://schemas.microsoft.com/office/drawing/2015/9/8/chartex" xmlns:mc="http://schemas.openxmlformats.org/markup-compatibility/2006" xmlns:o="urn:schemas-microsoft-com:office:office" xmlns:r="http://schemas.openxmlformats.org/officeDocument/2006/relationships" xmlns:m="http://schemas.openxmlformats.org/officeDocument/2006/math" xmlns:v="urn:schemas-microsoft-com:vml" xmlns:wp14="http://schemas.microsoft.com/office/word/2010/wordprocessingDrawing" xmlns:wp="http://schemas.openxmlformats.org/drawingml/2006/wordprocessingDrawing" xmlns:w10="urn:schemas-microsoft-com:office:word" xmlns:w="http://schemas.openxmlformats.org/wordprocessingml/2006/main" xmlns:w14="http://schemas.microsoft.com/office/word/2010/wordml" xmlns:w15="http://schemas.microsoft.com/office/word/2012/wordml" xmlns:w16se="http://schemas.microsoft.com/office/word/2015/wordml/symex" xmlns:wpg="http://schemas.microsoft.com/office/word/2010/wordprocessingGroup" xmlns:wpi="http://schemas.microsoft.com/office/word/2010/wordprocessingInk" xmlns:wne="http://schemas.microsoft.com/office/word/2006/wordml" xmlns:wps="http://schemas.microsoft.com/office/word/2010/wordprocessingShape" mc:Ignorable="w14 w15 w16se wp14">
   <w:abstractNum w:abstractNumId="0" w15:restartNumberingAfterBreak="0">
     <w:nsid w:val="06646B4F"/>
     <w:multiLevelType w:val="hybridMultilevel"/>
@@ -5444,7 +5444,7 @@
 </file>
 
 <file path=customXml/itemProps1.xml><?xml version="1.0" encoding="utf-8"?>
-<ds:datastoreItem xmlns:ds="http://schemas.openxmlformats.org/officeDocument/2006/customXml" ds:itemID="{4759D68C-0DE5-4FE8-ABC3-8E33B7FB6BC4}">
+<ds:datastoreItem xmlns:ds="http://schemas.openxmlformats.org/officeDocument/2006/customXml" ds:itemID="{6A544E27-C75B-459B-AB7F-2E27FB66631F}">
   <ds:schemaRefs>
     <ds:schemaRef ds:uri="http://schemas.openxmlformats.org/officeDocument/2006/bibliography"/>
   </ds:schemaRefs>

</xml_diff>